<commit_message>
Homework 4 - Complete - Final Submission
</commit_message>
<xml_diff>
--- a/Homework Assignments/HW4/solution/Homework 4 Answers.docx
+++ b/Homework Assignments/HW4/solution/Homework 4 Answers.docx
@@ -2,476 +2,891 @@
 <file path=word/document.xml><?xml version="1.0" encoding="utf-8"?>
 <w:document xmlns:wpc="http://schemas.microsoft.com/office/word/2010/wordprocessingCanvas" xmlns:cx="http://schemas.microsoft.com/office/drawing/2014/chartex" xmlns:cx1="http://schemas.microsoft.com/office/drawing/2015/9/8/chartex" xmlns:cx2="http://schemas.microsoft.com/office/drawing/2015/10/21/chartex" xmlns:cx3="http://schemas.microsoft.com/office/drawing/2016/5/9/chartex" xmlns:cx4="http://schemas.microsoft.com/office/drawing/2016/5/10/chartex" xmlns:cx5="http://schemas.microsoft.com/office/drawing/2016/5/11/chartex" xmlns:cx6="http://schemas.microsoft.com/office/drawing/2016/5/12/chartex" xmlns:cx7="http://schemas.microsoft.com/office/drawing/2016/5/13/chartex" xmlns:cx8="http://schemas.microsoft.com/office/drawing/2016/5/14/chartex" xmlns:mc="http://schemas.openxmlformats.org/markup-compatibility/2006" xmlns:aink="http://schemas.microsoft.com/office/drawing/2016/ink" xmlns:am3d="http://schemas.microsoft.com/office/drawing/2017/model3d" xmlns:o="urn:schemas-microsoft-com:office:office" xmlns:r="http://schemas.openxmlformats.org/officeDocument/2006/relationships" xmlns:m="http://schemas.openxmlformats.org/officeDocument/2006/math" xmlns:v="urn:schemas-microsoft-com:vml" xmlns:wp14="http://schemas.microsoft.com/office/word/2010/wordprocessingDrawing" xmlns:wp="http://schemas.openxmlformats.org/drawingml/2006/wordprocessingDrawing" xmlns:w10="urn:schemas-microsoft-com:office:word" xmlns:w="http://schemas.openxmlformats.org/wordprocessingml/2006/main" xmlns:w14="http://schemas.microsoft.com/office/word/2010/wordml" xmlns:w15="http://schemas.microsoft.com/office/word/2012/wordml" xmlns:w16cid="http://schemas.microsoft.com/office/word/2016/wordml/cid" xmlns:w16se="http://schemas.microsoft.com/office/word/2015/wordml/symex" xmlns:wpg="http://schemas.microsoft.com/office/word/2010/wordprocessingGroup" xmlns:wpi="http://schemas.microsoft.com/office/word/2010/wordprocessingInk" xmlns:wne="http://schemas.microsoft.com/office/word/2006/wordml" xmlns:wps="http://schemas.microsoft.com/office/word/2010/wordprocessingShape" mc:Ignorable="w14 w15 w16se w16cid wp14">
   <w:body>
-    <w:p/>
-    <w:p>
-      <w:pPr>
-        <w:pStyle w:val="ListParagraph"/>
-        <w:numPr>
-          <w:ilvl w:val="0"/>
-          <w:numId w:val="1"/>
-        </w:numPr>
-        <w:rPr>
-          <w:b/>
-        </w:rPr>
-      </w:pPr>
-      <w:r>
-        <w:rPr>
-          <w:b/>
+    <w:p>
+      <w:pPr>
+        <w:spacing w:after="0" w:line="240" w:lineRule="auto"/>
+        <w:rPr>
+          <w:rFonts w:ascii="Times New Roman" w:eastAsia="Times New Roman" w:hAnsi="Times New Roman" w:cs="Times New Roman"/>
+          <w:sz w:val="24"/>
+          <w:szCs w:val="24"/>
+        </w:rPr>
+      </w:pPr>
+    </w:p>
+    <w:p>
+      <w:pPr>
+        <w:spacing w:after="0" w:line="240" w:lineRule="auto"/>
+        <w:rPr>
+          <w:rFonts w:ascii="Times New Roman" w:eastAsia="Times New Roman" w:hAnsi="Times New Roman" w:cs="Times New Roman"/>
+          <w:sz w:val="24"/>
+          <w:szCs w:val="24"/>
+        </w:rPr>
+      </w:pPr>
+      <w:r>
+        <w:rPr>
+          <w:rFonts w:ascii="Arial" w:eastAsia="Times New Roman" w:hAnsi="Arial" w:cs="Arial"/>
+          <w:b/>
+          <w:bCs/>
+          <w:color w:val="000000"/>
+        </w:rPr>
+        <w:t>6.</w:t>
+      </w:r>
+      <w:r>
+        <w:rPr>
+          <w:rFonts w:ascii="Arial" w:eastAsia="Times New Roman" w:hAnsi="Arial" w:cs="Arial"/>
+          <w:color w:val="000000"/>
+          <w:sz w:val="14"/>
+          <w:szCs w:val="14"/>
+        </w:rPr>
+        <w:t xml:space="preserve">  </w:t>
+      </w:r>
+      <w:r>
+        <w:rPr>
+          <w:rFonts w:ascii="Arial" w:eastAsia="Times New Roman" w:hAnsi="Arial" w:cs="Arial"/>
+          <w:color w:val="000000"/>
+          <w:sz w:val="14"/>
+          <w:szCs w:val="14"/>
+        </w:rPr>
+        <w:tab/>
+      </w:r>
+      <w:r>
+        <w:rPr>
+          <w:rFonts w:ascii="Arial" w:eastAsia="Times New Roman" w:hAnsi="Arial" w:cs="Arial"/>
+          <w:b/>
+          <w:bCs/>
+          <w:color w:val="000000"/>
         </w:rPr>
         <w:t>Answer the following questions:</w:t>
       </w:r>
     </w:p>
     <w:p>
       <w:pPr>
-        <w:pStyle w:val="ListParagraph"/>
-        <w:numPr>
-          <w:ilvl w:val="1"/>
-          <w:numId w:val="1"/>
-        </w:numPr>
-        <w:rPr>
+        <w:spacing w:after="0" w:line="240" w:lineRule="auto"/>
+        <w:rPr>
+          <w:rFonts w:ascii="Times New Roman" w:eastAsia="Times New Roman" w:hAnsi="Times New Roman" w:cs="Times New Roman"/>
+          <w:sz w:val="24"/>
+          <w:szCs w:val="24"/>
+        </w:rPr>
+      </w:pPr>
+      <w:r>
+        <w:rPr>
+          <w:rFonts w:ascii="Arial" w:eastAsia="Times New Roman" w:hAnsi="Arial" w:cs="Arial"/>
           <w:i/>
-        </w:rPr>
-      </w:pPr>
-      <w:r>
-        <w:rPr>
+          <w:iCs/>
+          <w:color w:val="000000"/>
+        </w:rPr>
+        <w:t>a.</w:t>
+      </w:r>
+      <w:r>
+        <w:rPr>
+          <w:rFonts w:ascii="Arial" w:eastAsia="Times New Roman" w:hAnsi="Arial" w:cs="Arial"/>
+          <w:color w:val="000000"/>
+          <w:sz w:val="14"/>
+          <w:szCs w:val="14"/>
+        </w:rPr>
+        <w:t xml:space="preserve">  </w:t>
+      </w:r>
+      <w:r>
+        <w:rPr>
+          <w:rFonts w:ascii="Arial" w:eastAsia="Times New Roman" w:hAnsi="Arial" w:cs="Arial"/>
+          <w:color w:val="000000"/>
+          <w:sz w:val="14"/>
+          <w:szCs w:val="14"/>
+        </w:rPr>
+        <w:tab/>
+      </w:r>
+      <w:r>
+        <w:rPr>
+          <w:rFonts w:ascii="Arial" w:eastAsia="Times New Roman" w:hAnsi="Arial" w:cs="Arial"/>
           <w:i/>
-        </w:rPr>
-        <w:t>Describe in words the relative pattern of number of expanded states for UCS and A*</w:t>
-      </w:r>
-      <w:r>
-        <w:rPr>
+          <w:iCs/>
+          <w:color w:val="000000"/>
+        </w:rPr>
+        <w:t>Describe in words the relative pattern of number of expanded states for UCS and A* with the two different heuristics.</w:t>
+      </w:r>
+    </w:p>
+    <w:p>
+      <w:pPr>
+        <w:spacing w:after="0" w:line="240" w:lineRule="auto"/>
+        <w:rPr>
+          <w:rFonts w:ascii="Times New Roman" w:eastAsia="Times New Roman" w:hAnsi="Times New Roman" w:cs="Times New Roman"/>
+          <w:sz w:val="24"/>
+          <w:szCs w:val="24"/>
+        </w:rPr>
+      </w:pPr>
+      <w:r>
+        <w:rPr>
+          <w:rFonts w:ascii="Arial" w:eastAsia="Times New Roman" w:hAnsi="Arial" w:cs="Arial"/>
+          <w:b/>
+          <w:bCs/>
+          <w:color w:val="000000"/>
+        </w:rPr>
+        <w:t xml:space="preserve"> Comparing the two sets, we find that UCS is usually always more costly than either A* algorithm. We can also note that A*2 seems to be less costly in all aspects of the runs, with only their first runs starting at length 2 being the same.  </w:t>
+      </w:r>
+    </w:p>
+    <w:p>
+      <w:pPr>
+        <w:spacing w:after="0" w:line="240" w:lineRule="auto"/>
+        <w:rPr>
+          <w:rFonts w:ascii="Times New Roman" w:eastAsia="Times New Roman" w:hAnsi="Times New Roman" w:cs="Times New Roman"/>
+          <w:sz w:val="24"/>
+          <w:szCs w:val="24"/>
+        </w:rPr>
+      </w:pPr>
+      <w:r>
+        <w:rPr>
+          <w:rFonts w:ascii="Arial" w:eastAsia="Times New Roman" w:hAnsi="Arial" w:cs="Arial"/>
+          <w:b/>
+          <w:bCs/>
+          <w:color w:val="000000"/>
+        </w:rPr>
+        <w:t xml:space="preserve"> </w:t>
+      </w:r>
+    </w:p>
+    <w:p>
+      <w:pPr>
+        <w:spacing w:after="0" w:line="240" w:lineRule="auto"/>
+        <w:rPr>
+          <w:rFonts w:ascii="Times New Roman" w:eastAsia="Times New Roman" w:hAnsi="Times New Roman" w:cs="Times New Roman"/>
+          <w:sz w:val="24"/>
+          <w:szCs w:val="24"/>
+        </w:rPr>
+      </w:pPr>
+      <w:r>
+        <w:rPr>
+          <w:rFonts w:ascii="Arial" w:eastAsia="Times New Roman" w:hAnsi="Arial" w:cs="Arial"/>
+          <w:b/>
+          <w:bCs/>
+          <w:color w:val="000000"/>
+        </w:rPr>
+        <w:t xml:space="preserve"> </w:t>
+      </w:r>
+    </w:p>
+    <w:p>
+      <w:pPr>
+        <w:spacing w:after="0" w:line="240" w:lineRule="auto"/>
+        <w:rPr>
+          <w:rFonts w:ascii="Times New Roman" w:eastAsia="Times New Roman" w:hAnsi="Times New Roman" w:cs="Times New Roman"/>
+          <w:sz w:val="24"/>
+          <w:szCs w:val="24"/>
+        </w:rPr>
+      </w:pPr>
+      <w:r>
+        <w:rPr>
+          <w:rFonts w:ascii="Arial" w:eastAsia="Times New Roman" w:hAnsi="Arial" w:cs="Arial"/>
           <w:i/>
+          <w:iCs/>
+          <w:color w:val="000000"/>
+        </w:rPr>
+        <w:t>b.</w:t>
+      </w:r>
+      <w:r>
+        <w:rPr>
+          <w:rFonts w:ascii="Arial" w:eastAsia="Times New Roman" w:hAnsi="Arial" w:cs="Arial"/>
+          <w:color w:val="000000"/>
+          <w:sz w:val="14"/>
+          <w:szCs w:val="14"/>
+        </w:rPr>
+        <w:t xml:space="preserve">  </w:t>
+      </w:r>
+      <w:r>
+        <w:rPr>
+          <w:rFonts w:ascii="Arial" w:eastAsia="Times New Roman" w:hAnsi="Arial" w:cs="Arial"/>
+          <w:color w:val="000000"/>
+          <w:sz w:val="14"/>
+          <w:szCs w:val="14"/>
+        </w:rPr>
+        <w:tab/>
+      </w:r>
+      <w:r>
+        <w:rPr>
+          <w:rFonts w:ascii="Arial" w:eastAsia="Times New Roman" w:hAnsi="Arial" w:cs="Arial"/>
+          <w:i/>
+          <w:iCs/>
+          <w:color w:val="000000"/>
+        </w:rPr>
+        <w:t>Why do we find that pattern?</w:t>
+      </w:r>
+    </w:p>
+    <w:p>
+      <w:pPr>
+        <w:spacing w:after="0" w:line="240" w:lineRule="auto"/>
+        <w:rPr>
+          <w:rFonts w:ascii="Times New Roman" w:eastAsia="Times New Roman" w:hAnsi="Times New Roman" w:cs="Times New Roman"/>
+          <w:sz w:val="24"/>
+          <w:szCs w:val="24"/>
+        </w:rPr>
+      </w:pPr>
+    </w:p>
+    <w:p>
+      <w:pPr>
+        <w:spacing w:after="0" w:line="240" w:lineRule="auto"/>
+        <w:rPr>
+          <w:rFonts w:ascii="Times New Roman" w:eastAsia="Times New Roman" w:hAnsi="Times New Roman" w:cs="Times New Roman"/>
+          <w:sz w:val="24"/>
+          <w:szCs w:val="24"/>
+        </w:rPr>
+      </w:pPr>
+      <w:r>
+        <w:rPr>
+          <w:rFonts w:ascii="Arial" w:eastAsia="Times New Roman" w:hAnsi="Arial" w:cs="Arial"/>
+          <w:b/>
+          <w:bCs/>
+          <w:color w:val="000000"/>
+        </w:rPr>
+        <w:t xml:space="preserve"> We can take the data generated from these runs and compare all of it to notice that A*2 is the most efficient in all aspects measured. </w:t>
+      </w:r>
+    </w:p>
+    <w:p>
+      <w:pPr>
+        <w:spacing w:after="0" w:line="240" w:lineRule="auto"/>
+        <w:rPr>
+          <w:rFonts w:ascii="Times New Roman" w:eastAsia="Times New Roman" w:hAnsi="Times New Roman" w:cs="Times New Roman"/>
+          <w:sz w:val="24"/>
+          <w:szCs w:val="24"/>
+        </w:rPr>
+      </w:pPr>
+      <w:r>
+        <w:rPr>
+          <w:rFonts w:ascii="Arial" w:eastAsia="Times New Roman" w:hAnsi="Arial" w:cs="Arial"/>
+          <w:b/>
+          <w:bCs/>
+          <w:color w:val="000000"/>
         </w:rPr>
         <w:t xml:space="preserve"> </w:t>
       </w:r>
-      <w:r>
-        <w:rPr>
+    </w:p>
+    <w:p>
+      <w:pPr>
+        <w:spacing w:after="0" w:line="240" w:lineRule="auto"/>
+        <w:rPr>
+          <w:rFonts w:ascii="Times New Roman" w:eastAsia="Times New Roman" w:hAnsi="Times New Roman" w:cs="Times New Roman"/>
+          <w:sz w:val="24"/>
+          <w:szCs w:val="24"/>
+        </w:rPr>
+      </w:pPr>
+    </w:p>
+    <w:p>
+      <w:pPr>
+        <w:spacing w:after="0" w:line="240" w:lineRule="auto"/>
+        <w:rPr>
+          <w:rFonts w:ascii="Times New Roman" w:eastAsia="Times New Roman" w:hAnsi="Times New Roman" w:cs="Times New Roman"/>
+          <w:sz w:val="24"/>
+          <w:szCs w:val="24"/>
+        </w:rPr>
+      </w:pPr>
+      <w:r>
+        <w:rPr>
+          <w:rFonts w:ascii="Arial" w:eastAsia="Times New Roman" w:hAnsi="Arial" w:cs="Arial"/>
           <w:i/>
-        </w:rPr>
-        <w:t>with the two different heuristics.</w:t>
-      </w:r>
-    </w:p>
-    <w:p>
-      <w:pPr>
-        <w:pStyle w:val="ListParagraph"/>
-        <w:ind w:left="1440"/>
-        <w:rPr>
-          <w:b/>
-        </w:rPr>
-      </w:pPr>
-    </w:p>
-    <w:p>
-      <w:pPr>
-        <w:pStyle w:val="ListParagraph"/>
-        <w:ind w:left="1440"/>
-        <w:rPr>
-          <w:b/>
-        </w:rPr>
-      </w:pPr>
-    </w:p>
-    <w:p>
-      <w:pPr>
-        <w:pStyle w:val="ListParagraph"/>
-        <w:ind w:left="1440"/>
-        <w:rPr>
-          <w:b/>
-        </w:rPr>
-      </w:pPr>
-    </w:p>
-    <w:p>
-      <w:pPr>
-        <w:pStyle w:val="ListParagraph"/>
-        <w:ind w:left="1440"/>
-        <w:rPr>
-          <w:b/>
-        </w:rPr>
-      </w:pPr>
-    </w:p>
-    <w:p>
-      <w:pPr>
-        <w:pStyle w:val="ListParagraph"/>
-        <w:numPr>
-          <w:ilvl w:val="1"/>
-          <w:numId w:val="1"/>
-        </w:numPr>
-        <w:rPr>
+          <w:iCs/>
+          <w:color w:val="000000"/>
+        </w:rPr>
+        <w:t>c.</w:t>
+      </w:r>
+      <w:r>
+        <w:rPr>
+          <w:rFonts w:ascii="Arial" w:eastAsia="Times New Roman" w:hAnsi="Arial" w:cs="Arial"/>
+          <w:color w:val="000000"/>
+          <w:sz w:val="14"/>
+          <w:szCs w:val="14"/>
+        </w:rPr>
+        <w:t xml:space="preserve">  </w:t>
+      </w:r>
+      <w:r>
+        <w:rPr>
+          <w:rFonts w:ascii="Arial" w:eastAsia="Times New Roman" w:hAnsi="Arial" w:cs="Arial"/>
+          <w:color w:val="000000"/>
+          <w:sz w:val="14"/>
+          <w:szCs w:val="14"/>
+        </w:rPr>
+        <w:tab/>
+      </w:r>
+      <w:r>
+        <w:rPr>
+          <w:rFonts w:ascii="Arial" w:eastAsia="Times New Roman" w:hAnsi="Arial" w:cs="Arial"/>
           <w:i/>
-        </w:rPr>
-      </w:pPr>
-      <w:r>
-        <w:rPr>
+          <w:iCs/>
+          <w:color w:val="000000"/>
+        </w:rPr>
+        <w:t>Describe in words the relative pattern of number of expanded states for Iterative Deepening and IDA* with the two different heuristics.</w:t>
+      </w:r>
+    </w:p>
+    <w:p>
+      <w:pPr>
+        <w:spacing w:after="0" w:line="240" w:lineRule="auto"/>
+        <w:rPr>
+          <w:rFonts w:ascii="Times New Roman" w:eastAsia="Times New Roman" w:hAnsi="Times New Roman" w:cs="Times New Roman"/>
+          <w:sz w:val="24"/>
+          <w:szCs w:val="24"/>
+        </w:rPr>
+      </w:pPr>
+    </w:p>
+    <w:p>
+      <w:pPr>
+        <w:spacing w:after="0" w:line="240" w:lineRule="auto"/>
+        <w:rPr>
+          <w:rFonts w:ascii="Times New Roman" w:eastAsia="Times New Roman" w:hAnsi="Times New Roman" w:cs="Times New Roman"/>
+          <w:sz w:val="24"/>
+          <w:szCs w:val="24"/>
+        </w:rPr>
+      </w:pPr>
+      <w:r>
+        <w:rPr>
+          <w:rFonts w:ascii="Arial" w:eastAsia="Times New Roman" w:hAnsi="Arial" w:cs="Arial"/>
+          <w:b/>
+          <w:bCs/>
+          <w:color w:val="000000"/>
+        </w:rPr>
+        <w:t xml:space="preserve"> Looking at the data generated, we notice that IDA* algorithms always use less states than Iterative Deepening alone for these sets of problems. We can also note that IDA*2 is always less costly (expanded states wise) than IDA*1 or ID. I believe it is also important to note that while more states are expanded and generated for IDA*1 over IDA*2, all of the ID and ID* runs use the same amount of memory for all runs upto length 12.  </w:t>
+      </w:r>
+    </w:p>
+    <w:p>
+      <w:pPr>
+        <w:spacing w:after="0" w:line="240" w:lineRule="auto"/>
+        <w:rPr>
+          <w:rFonts w:ascii="Times New Roman" w:eastAsia="Times New Roman" w:hAnsi="Times New Roman" w:cs="Times New Roman"/>
+          <w:sz w:val="24"/>
+          <w:szCs w:val="24"/>
+        </w:rPr>
+      </w:pPr>
+      <w:r>
+        <w:rPr>
+          <w:rFonts w:ascii="Arial" w:eastAsia="Times New Roman" w:hAnsi="Arial" w:cs="Arial"/>
+          <w:b/>
+          <w:bCs/>
+          <w:color w:val="000000"/>
+        </w:rPr>
+        <w:t xml:space="preserve"> </w:t>
+      </w:r>
+    </w:p>
+    <w:p>
+      <w:pPr>
+        <w:spacing w:after="0" w:line="240" w:lineRule="auto"/>
+        <w:rPr>
+          <w:rFonts w:ascii="Times New Roman" w:eastAsia="Times New Roman" w:hAnsi="Times New Roman" w:cs="Times New Roman"/>
+          <w:sz w:val="24"/>
+          <w:szCs w:val="24"/>
+        </w:rPr>
+      </w:pPr>
+      <w:r>
+        <w:rPr>
+          <w:rFonts w:ascii="Arial" w:eastAsia="Times New Roman" w:hAnsi="Arial" w:cs="Arial"/>
+          <w:b/>
+          <w:bCs/>
+          <w:color w:val="000000"/>
+        </w:rPr>
+        <w:t xml:space="preserve"> </w:t>
+      </w:r>
+    </w:p>
+    <w:p>
+      <w:pPr>
+        <w:spacing w:after="0" w:line="240" w:lineRule="auto"/>
+        <w:rPr>
+          <w:rFonts w:ascii="Times New Roman" w:eastAsia="Times New Roman" w:hAnsi="Times New Roman" w:cs="Times New Roman"/>
+          <w:sz w:val="24"/>
+          <w:szCs w:val="24"/>
+        </w:rPr>
+      </w:pPr>
+      <w:r>
+        <w:rPr>
+          <w:rFonts w:ascii="Arial" w:eastAsia="Times New Roman" w:hAnsi="Arial" w:cs="Arial"/>
+          <w:b/>
+          <w:bCs/>
+          <w:color w:val="000000"/>
+        </w:rPr>
+        <w:t xml:space="preserve"> </w:t>
+      </w:r>
+    </w:p>
+    <w:p>
+      <w:pPr>
+        <w:spacing w:after="0" w:line="240" w:lineRule="auto"/>
+        <w:rPr>
+          <w:rFonts w:ascii="Times New Roman" w:eastAsia="Times New Roman" w:hAnsi="Times New Roman" w:cs="Times New Roman"/>
+          <w:sz w:val="24"/>
+          <w:szCs w:val="24"/>
+        </w:rPr>
+      </w:pPr>
+      <w:r>
+        <w:rPr>
+          <w:rFonts w:ascii="Arial" w:eastAsia="Times New Roman" w:hAnsi="Arial" w:cs="Arial"/>
           <w:i/>
-        </w:rPr>
-        <w:t>Why do we find that pattern?</w:t>
-      </w:r>
-    </w:p>
-    <w:p>
-      <w:pPr>
-        <w:pStyle w:val="ListParagraph"/>
-        <w:ind w:left="1440"/>
-        <w:rPr>
-          <w:b/>
-        </w:rPr>
-      </w:pPr>
-    </w:p>
-    <w:p>
-      <w:pPr>
-        <w:pStyle w:val="ListParagraph"/>
-        <w:ind w:left="1440"/>
-        <w:rPr>
-          <w:b/>
-        </w:rPr>
-      </w:pPr>
-    </w:p>
-    <w:p>
-      <w:pPr>
-        <w:pStyle w:val="ListParagraph"/>
-        <w:ind w:left="1440"/>
-        <w:rPr>
-          <w:b/>
-        </w:rPr>
-      </w:pPr>
-    </w:p>
-    <w:p>
-      <w:pPr>
-        <w:pStyle w:val="ListParagraph"/>
-        <w:ind w:left="1440"/>
-        <w:rPr>
-          <w:b/>
-        </w:rPr>
-      </w:pPr>
-    </w:p>
-    <w:p>
-      <w:pPr>
-        <w:pStyle w:val="ListParagraph"/>
-        <w:numPr>
-          <w:ilvl w:val="1"/>
-          <w:numId w:val="1"/>
-        </w:numPr>
-        <w:rPr>
+          <w:iCs/>
+          <w:color w:val="000000"/>
+        </w:rPr>
+        <w:t>d.</w:t>
+      </w:r>
+      <w:r>
+        <w:rPr>
+          <w:rFonts w:ascii="Arial" w:eastAsia="Times New Roman" w:hAnsi="Arial" w:cs="Arial"/>
+          <w:color w:val="000000"/>
+          <w:sz w:val="14"/>
+          <w:szCs w:val="14"/>
+        </w:rPr>
+        <w:t xml:space="preserve">  </w:t>
+      </w:r>
+      <w:r>
+        <w:rPr>
+          <w:rFonts w:ascii="Arial" w:eastAsia="Times New Roman" w:hAnsi="Arial" w:cs="Arial"/>
+          <w:color w:val="000000"/>
+          <w:sz w:val="14"/>
+          <w:szCs w:val="14"/>
+        </w:rPr>
+        <w:tab/>
+      </w:r>
+      <w:r>
+        <w:rPr>
+          <w:rFonts w:ascii="Arial" w:eastAsia="Times New Roman" w:hAnsi="Arial" w:cs="Arial"/>
           <w:i/>
-        </w:rPr>
-      </w:pPr>
-      <w:r>
-        <w:rPr>
+          <w:iCs/>
+          <w:color w:val="000000"/>
+        </w:rPr>
+        <w:t>Why do we find that pattern? And how does that pattern compare to what you saw in 6A and 6B?</w:t>
+      </w:r>
+    </w:p>
+    <w:p>
+      <w:pPr>
+        <w:spacing w:after="0" w:line="240" w:lineRule="auto"/>
+        <w:rPr>
+          <w:rFonts w:ascii="Times New Roman" w:eastAsia="Times New Roman" w:hAnsi="Times New Roman" w:cs="Times New Roman"/>
+          <w:sz w:val="24"/>
+          <w:szCs w:val="24"/>
+        </w:rPr>
+      </w:pPr>
+    </w:p>
+    <w:p>
+      <w:pPr>
+        <w:spacing w:after="0" w:line="240" w:lineRule="auto"/>
+        <w:rPr>
+          <w:rFonts w:ascii="Times New Roman" w:eastAsia="Times New Roman" w:hAnsi="Times New Roman" w:cs="Times New Roman"/>
+          <w:sz w:val="24"/>
+          <w:szCs w:val="24"/>
+        </w:rPr>
+      </w:pPr>
+      <w:r>
+        <w:rPr>
+          <w:rFonts w:ascii="Arial" w:eastAsia="Times New Roman" w:hAnsi="Arial" w:cs="Arial"/>
+          <w:b/>
+          <w:bCs/>
+          <w:color w:val="000000"/>
+        </w:rPr>
+        <w:t xml:space="preserve"> We can take the data generated from these runs and notice that all of the data points towards IDA*2 being the most efficient, except for the memory usage for all 3 algorithms use the same amount of memory. So while Iterative deepening uses less resources, it also takes longer in the long run to use Iterative deepening over A*2, because A*2 has the least amount of expanded and generated states. </w:t>
+      </w:r>
+    </w:p>
+    <w:p>
+      <w:pPr>
+        <w:spacing w:after="0" w:line="240" w:lineRule="auto"/>
+        <w:rPr>
+          <w:rFonts w:ascii="Times New Roman" w:eastAsia="Times New Roman" w:hAnsi="Times New Roman" w:cs="Times New Roman"/>
+          <w:sz w:val="24"/>
+          <w:szCs w:val="24"/>
+        </w:rPr>
+      </w:pPr>
+      <w:r>
+        <w:rPr>
+          <w:rFonts w:ascii="Arial" w:eastAsia="Times New Roman" w:hAnsi="Arial" w:cs="Arial"/>
+          <w:b/>
+          <w:bCs/>
+          <w:color w:val="000000"/>
+        </w:rPr>
+        <w:t xml:space="preserve"> </w:t>
+      </w:r>
+    </w:p>
+    <w:p>
+      <w:pPr>
+        <w:spacing w:after="0" w:line="240" w:lineRule="auto"/>
+        <w:rPr>
+          <w:rFonts w:ascii="Times New Roman" w:eastAsia="Times New Roman" w:hAnsi="Times New Roman" w:cs="Times New Roman"/>
+          <w:sz w:val="24"/>
+          <w:szCs w:val="24"/>
+        </w:rPr>
+      </w:pPr>
+      <w:r>
+        <w:rPr>
+          <w:rFonts w:ascii="Arial" w:eastAsia="Times New Roman" w:hAnsi="Arial" w:cs="Arial"/>
+          <w:b/>
+          <w:bCs/>
+          <w:color w:val="000000"/>
+        </w:rPr>
+        <w:t xml:space="preserve"> </w:t>
+      </w:r>
+    </w:p>
+    <w:p>
+      <w:pPr>
+        <w:spacing w:after="0" w:line="240" w:lineRule="auto"/>
+        <w:rPr>
+          <w:rFonts w:ascii="Times New Roman" w:eastAsia="Times New Roman" w:hAnsi="Times New Roman" w:cs="Times New Roman"/>
+          <w:sz w:val="24"/>
+          <w:szCs w:val="24"/>
+        </w:rPr>
+      </w:pPr>
+      <w:r>
+        <w:rPr>
+          <w:rFonts w:ascii="Arial" w:eastAsia="Times New Roman" w:hAnsi="Arial" w:cs="Arial"/>
+          <w:b/>
+          <w:bCs/>
+          <w:color w:val="000000"/>
+        </w:rPr>
+        <w:t xml:space="preserve"> </w:t>
+      </w:r>
+    </w:p>
+    <w:p>
+      <w:pPr>
+        <w:spacing w:after="240" w:line="240" w:lineRule="auto"/>
+        <w:rPr>
+          <w:rFonts w:ascii="Times New Roman" w:eastAsia="Times New Roman" w:hAnsi="Times New Roman" w:cs="Times New Roman"/>
+          <w:sz w:val="24"/>
+          <w:szCs w:val="24"/>
+        </w:rPr>
+      </w:pPr>
+      <w:r>
+        <w:rPr>
+          <w:rFonts w:ascii="Times New Roman" w:eastAsia="Times New Roman" w:hAnsi="Times New Roman" w:cs="Times New Roman"/>
+          <w:sz w:val="24"/>
+          <w:szCs w:val="24"/>
+        </w:rPr>
+        <w:br/>
+      </w:r>
+      <w:r>
+        <w:rPr>
+          <w:rFonts w:ascii="Times New Roman" w:eastAsia="Times New Roman" w:hAnsi="Times New Roman" w:cs="Times New Roman"/>
+          <w:sz w:val="24"/>
+          <w:szCs w:val="24"/>
+        </w:rPr>
+        <w:br/>
+      </w:r>
+    </w:p>
+    <w:p>
+      <w:pPr>
+        <w:spacing w:after="0" w:line="240" w:lineRule="auto"/>
+        <w:rPr>
+          <w:rFonts w:ascii="Times New Roman" w:eastAsia="Times New Roman" w:hAnsi="Times New Roman" w:cs="Times New Roman"/>
+          <w:sz w:val="24"/>
+          <w:szCs w:val="24"/>
+        </w:rPr>
+      </w:pPr>
+      <w:r>
+        <w:rPr>
+          <w:rFonts w:ascii="Arial" w:eastAsia="Times New Roman" w:hAnsi="Arial" w:cs="Arial"/>
           <w:i/>
-        </w:rPr>
-        <w:t>Describe in words the relative pattern of number of expanded states for Iterative</w:t>
-      </w:r>
-      <w:r>
-        <w:rPr>
+          <w:iCs/>
+          <w:color w:val="000000"/>
+        </w:rPr>
+        <w:t>e.</w:t>
+      </w:r>
+      <w:r>
+        <w:rPr>
+          <w:rFonts w:ascii="Arial" w:eastAsia="Times New Roman" w:hAnsi="Arial" w:cs="Arial"/>
+          <w:color w:val="000000"/>
+          <w:sz w:val="14"/>
+          <w:szCs w:val="14"/>
+        </w:rPr>
+        <w:t xml:space="preserve">  </w:t>
+      </w:r>
+      <w:r>
+        <w:rPr>
+          <w:rFonts w:ascii="Arial" w:eastAsia="Times New Roman" w:hAnsi="Arial" w:cs="Arial"/>
+          <w:color w:val="000000"/>
+          <w:sz w:val="14"/>
+          <w:szCs w:val="14"/>
+        </w:rPr>
+        <w:tab/>
+      </w:r>
+      <w:r>
+        <w:rPr>
+          <w:rFonts w:ascii="Arial" w:eastAsia="Times New Roman" w:hAnsi="Arial" w:cs="Arial"/>
           <w:i/>
+          <w:iCs/>
+          <w:color w:val="000000"/>
+        </w:rPr>
+        <w:t>Describe the memory usage (max states in memory) that you observed for UCS, and the two variations of A*.</w:t>
+      </w:r>
+    </w:p>
+    <w:p>
+      <w:pPr>
+        <w:spacing w:after="0" w:line="240" w:lineRule="auto"/>
+        <w:rPr>
+          <w:rFonts w:ascii="Times New Roman" w:eastAsia="Times New Roman" w:hAnsi="Times New Roman" w:cs="Times New Roman"/>
+          <w:sz w:val="24"/>
+          <w:szCs w:val="24"/>
+        </w:rPr>
+      </w:pPr>
+      <w:r>
+        <w:rPr>
+          <w:rFonts w:ascii="Arial" w:eastAsia="Times New Roman" w:hAnsi="Arial" w:cs="Arial"/>
+          <w:b/>
+          <w:bCs/>
+          <w:color w:val="000000"/>
         </w:rPr>
         <w:t xml:space="preserve"> </w:t>
       </w:r>
-      <w:r>
-        <w:rPr>
+    </w:p>
+    <w:p>
+      <w:pPr>
+        <w:spacing w:after="0" w:line="240" w:lineRule="auto"/>
+        <w:rPr>
+          <w:rFonts w:ascii="Times New Roman" w:eastAsia="Times New Roman" w:hAnsi="Times New Roman" w:cs="Times New Roman"/>
+          <w:sz w:val="24"/>
+          <w:szCs w:val="24"/>
+        </w:rPr>
+      </w:pPr>
+      <w:r>
+        <w:rPr>
+          <w:rFonts w:ascii="Arial" w:eastAsia="Times New Roman" w:hAnsi="Arial" w:cs="Arial"/>
+          <w:b/>
+          <w:bCs/>
+          <w:color w:val="000000"/>
+        </w:rPr>
+        <w:t xml:space="preserve">The memory starts small but makes major spikes as it increases for UCS. A*1 starts small and makes small increases until it get to the 8th iteration when it starts to make major spikes. A*2 is different from the other two. It starts low and barely increases. </w:t>
+      </w:r>
+    </w:p>
+    <w:p>
+      <w:pPr>
+        <w:spacing w:after="0" w:line="240" w:lineRule="auto"/>
+        <w:rPr>
+          <w:rFonts w:ascii="Times New Roman" w:eastAsia="Times New Roman" w:hAnsi="Times New Roman" w:cs="Times New Roman"/>
+          <w:sz w:val="24"/>
+          <w:szCs w:val="24"/>
+        </w:rPr>
+      </w:pPr>
+      <w:r>
+        <w:rPr>
+          <w:rFonts w:ascii="Arial" w:eastAsia="Times New Roman" w:hAnsi="Arial" w:cs="Arial"/>
+          <w:b/>
+          <w:bCs/>
+          <w:color w:val="000000"/>
+        </w:rPr>
+        <w:t xml:space="preserve"> </w:t>
+      </w:r>
+    </w:p>
+    <w:p>
+      <w:pPr>
+        <w:spacing w:after="0" w:line="240" w:lineRule="auto"/>
+        <w:rPr>
+          <w:rFonts w:ascii="Times New Roman" w:eastAsia="Times New Roman" w:hAnsi="Times New Roman" w:cs="Times New Roman"/>
+          <w:sz w:val="24"/>
+          <w:szCs w:val="24"/>
+        </w:rPr>
+      </w:pPr>
+      <w:r>
+        <w:rPr>
+          <w:rFonts w:ascii="Arial" w:eastAsia="Times New Roman" w:hAnsi="Arial" w:cs="Arial"/>
+          <w:b/>
+          <w:bCs/>
+          <w:color w:val="000000"/>
+        </w:rPr>
+        <w:t xml:space="preserve"> </w:t>
+      </w:r>
+    </w:p>
+    <w:p>
+      <w:pPr>
+        <w:spacing w:after="0" w:line="240" w:lineRule="auto"/>
+        <w:rPr>
+          <w:rFonts w:ascii="Times New Roman" w:eastAsia="Times New Roman" w:hAnsi="Times New Roman" w:cs="Times New Roman"/>
+          <w:sz w:val="24"/>
+          <w:szCs w:val="24"/>
+        </w:rPr>
+      </w:pPr>
+      <w:r>
+        <w:rPr>
+          <w:rFonts w:ascii="Arial" w:eastAsia="Times New Roman" w:hAnsi="Arial" w:cs="Arial"/>
           <w:i/>
-        </w:rPr>
-        <w:t>Deepening</w:t>
-      </w:r>
-      <w:r>
-        <w:rPr>
+          <w:iCs/>
+          <w:color w:val="000000"/>
+        </w:rPr>
+        <w:lastRenderedPageBreak/>
+        <w:t>f.</w:t>
+      </w:r>
+      <w:r>
+        <w:rPr>
+          <w:rFonts w:ascii="Arial" w:eastAsia="Times New Roman" w:hAnsi="Arial" w:cs="Arial"/>
+          <w:color w:val="000000"/>
+          <w:sz w:val="14"/>
+          <w:szCs w:val="14"/>
+        </w:rPr>
+        <w:t xml:space="preserve">   </w:t>
+      </w:r>
+      <w:r>
+        <w:rPr>
+          <w:rFonts w:ascii="Arial" w:eastAsia="Times New Roman" w:hAnsi="Arial" w:cs="Arial"/>
+          <w:color w:val="000000"/>
+          <w:sz w:val="14"/>
+          <w:szCs w:val="14"/>
+        </w:rPr>
+        <w:tab/>
+      </w:r>
+      <w:r>
+        <w:rPr>
+          <w:rFonts w:ascii="Arial" w:eastAsia="Times New Roman" w:hAnsi="Arial" w:cs="Arial"/>
           <w:i/>
+          <w:iCs/>
+          <w:color w:val="000000"/>
+        </w:rPr>
+        <w:t>Describe the relative memory usage (max states in memory) that you observed for Iterative Deepening and IDA* with the two different heuristics.</w:t>
+      </w:r>
+    </w:p>
+    <w:p>
+      <w:pPr>
+        <w:spacing w:after="0" w:line="240" w:lineRule="auto"/>
+        <w:rPr>
+          <w:rFonts w:ascii="Times New Roman" w:eastAsia="Times New Roman" w:hAnsi="Times New Roman" w:cs="Times New Roman"/>
+          <w:sz w:val="24"/>
+          <w:szCs w:val="24"/>
+        </w:rPr>
+      </w:pPr>
+      <w:r>
+        <w:rPr>
+          <w:rFonts w:ascii="Arial" w:eastAsia="Times New Roman" w:hAnsi="Arial" w:cs="Arial"/>
+          <w:b/>
+          <w:bCs/>
+          <w:color w:val="000000"/>
         </w:rPr>
         <w:t xml:space="preserve"> </w:t>
       </w:r>
-      <w:r>
-        <w:rPr>
+    </w:p>
+    <w:p>
+      <w:pPr>
+        <w:spacing w:after="0" w:line="240" w:lineRule="auto"/>
+        <w:rPr>
+          <w:rFonts w:ascii="Times New Roman" w:eastAsia="Times New Roman" w:hAnsi="Times New Roman" w:cs="Times New Roman"/>
+          <w:sz w:val="24"/>
+          <w:szCs w:val="24"/>
+        </w:rPr>
+      </w:pPr>
+      <w:r>
+        <w:rPr>
+          <w:rFonts w:ascii="Arial" w:eastAsia="Times New Roman" w:hAnsi="Arial" w:cs="Arial"/>
+          <w:b/>
+          <w:bCs/>
+          <w:color w:val="000000"/>
+        </w:rPr>
+        <w:t xml:space="preserve"> ID and IDA*1 and 2 used the same amount of memory throughout the run</w:t>
+      </w:r>
+    </w:p>
+    <w:p>
+      <w:pPr>
+        <w:spacing w:after="0" w:line="240" w:lineRule="auto"/>
+        <w:rPr>
+          <w:rFonts w:ascii="Times New Roman" w:eastAsia="Times New Roman" w:hAnsi="Times New Roman" w:cs="Times New Roman"/>
+          <w:sz w:val="24"/>
+          <w:szCs w:val="24"/>
+        </w:rPr>
+      </w:pPr>
+      <w:r>
+        <w:rPr>
+          <w:rFonts w:ascii="Arial" w:eastAsia="Times New Roman" w:hAnsi="Arial" w:cs="Arial"/>
+          <w:b/>
+          <w:bCs/>
+          <w:color w:val="000000"/>
+        </w:rPr>
+        <w:t xml:space="preserve"> </w:t>
+      </w:r>
+    </w:p>
+    <w:p>
+      <w:pPr>
+        <w:spacing w:after="0" w:line="240" w:lineRule="auto"/>
+        <w:rPr>
+          <w:rFonts w:ascii="Times New Roman" w:eastAsia="Times New Roman" w:hAnsi="Times New Roman" w:cs="Times New Roman"/>
+          <w:sz w:val="24"/>
+          <w:szCs w:val="24"/>
+        </w:rPr>
+      </w:pPr>
+      <w:r>
+        <w:rPr>
+          <w:rFonts w:ascii="Arial" w:eastAsia="Times New Roman" w:hAnsi="Arial" w:cs="Arial"/>
+          <w:b/>
+          <w:bCs/>
+          <w:color w:val="000000"/>
+        </w:rPr>
+        <w:t xml:space="preserve"> </w:t>
+      </w:r>
+    </w:p>
+    <w:p>
+      <w:pPr>
+        <w:spacing w:after="0" w:line="240" w:lineRule="auto"/>
+        <w:rPr>
+          <w:rFonts w:ascii="Times New Roman" w:eastAsia="Times New Roman" w:hAnsi="Times New Roman" w:cs="Times New Roman"/>
+          <w:sz w:val="24"/>
+          <w:szCs w:val="24"/>
+        </w:rPr>
+      </w:pPr>
+      <w:r>
+        <w:rPr>
+          <w:rFonts w:ascii="Arial" w:eastAsia="Times New Roman" w:hAnsi="Arial" w:cs="Arial"/>
           <w:i/>
-        </w:rPr>
-        <w:t>and IDA* with the two different heuristics.</w:t>
-      </w:r>
-    </w:p>
-    <w:p>
-      <w:pPr>
-        <w:pStyle w:val="ListParagraph"/>
-        <w:ind w:left="1440"/>
-        <w:rPr>
-          <w:b/>
-        </w:rPr>
-      </w:pPr>
-    </w:p>
-    <w:p>
-      <w:pPr>
-        <w:pStyle w:val="ListParagraph"/>
-        <w:ind w:left="1440"/>
-        <w:rPr>
-          <w:b/>
-        </w:rPr>
-      </w:pPr>
-    </w:p>
-    <w:p>
-      <w:pPr>
-        <w:pStyle w:val="ListParagraph"/>
-        <w:ind w:left="1440"/>
-        <w:rPr>
-          <w:b/>
-        </w:rPr>
-      </w:pPr>
-    </w:p>
-    <w:p>
-      <w:pPr>
-        <w:pStyle w:val="ListParagraph"/>
-        <w:ind w:left="1440"/>
-        <w:rPr>
-          <w:b/>
-        </w:rPr>
-      </w:pPr>
-    </w:p>
-    <w:p>
-      <w:pPr>
-        <w:pStyle w:val="ListParagraph"/>
-        <w:numPr>
-          <w:ilvl w:val="1"/>
-          <w:numId w:val="1"/>
-        </w:numPr>
-        <w:rPr>
+          <w:iCs/>
+          <w:color w:val="000000"/>
+        </w:rPr>
+        <w:t>g.</w:t>
+      </w:r>
+      <w:r>
+        <w:rPr>
+          <w:rFonts w:ascii="Arial" w:eastAsia="Times New Roman" w:hAnsi="Arial" w:cs="Arial"/>
+          <w:color w:val="000000"/>
+          <w:sz w:val="14"/>
+          <w:szCs w:val="14"/>
+        </w:rPr>
+        <w:t xml:space="preserve">  </w:t>
+      </w:r>
+      <w:r>
+        <w:rPr>
+          <w:rFonts w:ascii="Arial" w:eastAsia="Times New Roman" w:hAnsi="Arial" w:cs="Arial"/>
+          <w:color w:val="000000"/>
+          <w:sz w:val="14"/>
+          <w:szCs w:val="14"/>
+        </w:rPr>
+        <w:tab/>
+      </w:r>
+      <w:r>
+        <w:rPr>
+          <w:rFonts w:ascii="Arial" w:eastAsia="Times New Roman" w:hAnsi="Arial" w:cs="Arial"/>
           <w:i/>
-        </w:rPr>
-      </w:pPr>
-      <w:r>
-        <w:rPr>
-          <w:i/>
-        </w:rPr>
-        <w:t>Why do we find that pattern? And how does that pattern compare to what you saw in 6A and 6B?</w:t>
-      </w:r>
-    </w:p>
-    <w:p>
-      <w:pPr>
-        <w:pStyle w:val="ListParagraph"/>
-        <w:ind w:left="1440"/>
-        <w:rPr>
-          <w:b/>
-        </w:rPr>
-      </w:pPr>
-    </w:p>
-    <w:p>
-      <w:pPr>
-        <w:pStyle w:val="ListParagraph"/>
-        <w:ind w:left="1440"/>
-        <w:rPr>
-          <w:b/>
-        </w:rPr>
-      </w:pPr>
-    </w:p>
-    <w:p>
-      <w:pPr>
-        <w:pStyle w:val="ListParagraph"/>
-        <w:ind w:left="1440"/>
-        <w:rPr>
-          <w:b/>
-        </w:rPr>
-      </w:pPr>
-    </w:p>
-    <w:p>
-      <w:pPr>
-        <w:pStyle w:val="ListParagraph"/>
-        <w:ind w:left="1440"/>
-        <w:rPr>
-          <w:b/>
-        </w:rPr>
-      </w:pPr>
-    </w:p>
-    <w:p>
-      <w:pPr>
-        <w:pStyle w:val="ListParagraph"/>
-        <w:numPr>
-          <w:ilvl w:val="1"/>
-          <w:numId w:val="1"/>
-        </w:numPr>
-        <w:rPr>
-          <w:i/>
-        </w:rPr>
-      </w:pPr>
-      <w:r>
-        <w:rPr>
-          <w:i/>
-        </w:rPr>
-        <w:t>Describe the memory usage (max states in memory) that you observed for UCS, and the</w:t>
-      </w:r>
-      <w:r>
-        <w:rPr>
-          <w:i/>
+          <w:iCs/>
+          <w:color w:val="000000"/>
+        </w:rPr>
+        <w:t>Explain the memory usage that you observed for the three iterative deepening algorithms (IDA* and ID) versus the others (UCS and A*).</w:t>
+      </w:r>
+    </w:p>
+    <w:p>
+      <w:pPr>
+        <w:spacing w:after="0" w:line="240" w:lineRule="auto"/>
+        <w:rPr>
+          <w:rFonts w:ascii="Times New Roman" w:eastAsia="Times New Roman" w:hAnsi="Times New Roman" w:cs="Times New Roman"/>
+          <w:sz w:val="24"/>
+          <w:szCs w:val="24"/>
+        </w:rPr>
+      </w:pPr>
+      <w:r>
+        <w:rPr>
+          <w:rFonts w:ascii="Arial" w:eastAsia="Times New Roman" w:hAnsi="Arial" w:cs="Arial"/>
+          <w:b/>
+          <w:bCs/>
+          <w:color w:val="000000"/>
         </w:rPr>
         <w:t xml:space="preserve"> </w:t>
       </w:r>
-      <w:r>
-        <w:rPr>
-          <w:i/>
-        </w:rPr>
-        <w:t>two variations of A*.</w:t>
-      </w:r>
-    </w:p>
-    <w:p>
-      <w:pPr>
-        <w:pStyle w:val="ListParagraph"/>
-        <w:ind w:left="1440"/>
-        <w:rPr>
-          <w:b/>
-        </w:rPr>
-      </w:pPr>
-    </w:p>
-    <w:p>
-      <w:pPr>
-        <w:pStyle w:val="ListParagraph"/>
-        <w:ind w:left="1440"/>
-        <w:rPr>
-          <w:b/>
-        </w:rPr>
-      </w:pPr>
-    </w:p>
-    <w:p>
-      <w:pPr>
-        <w:pStyle w:val="ListParagraph"/>
-        <w:ind w:left="1440"/>
-        <w:rPr>
-          <w:b/>
-        </w:rPr>
-      </w:pPr>
-    </w:p>
-    <w:p>
-      <w:pPr>
-        <w:pStyle w:val="ListParagraph"/>
-        <w:ind w:left="1440"/>
-        <w:rPr>
-          <w:b/>
-        </w:rPr>
-      </w:pPr>
-    </w:p>
-    <w:p>
-      <w:pPr>
-        <w:pStyle w:val="ListParagraph"/>
-        <w:numPr>
-          <w:ilvl w:val="1"/>
-          <w:numId w:val="1"/>
-        </w:numPr>
-        <w:rPr>
-          <w:i/>
-        </w:rPr>
-      </w:pPr>
-      <w:r>
-        <w:rPr>
-          <w:i/>
-        </w:rPr>
-        <w:t>Describe the relative memory usage (max states in memory) that you observed for Iterative Deepening</w:t>
-      </w:r>
-      <w:r>
-        <w:rPr>
-          <w:i/>
-        </w:rPr>
-        <w:t xml:space="preserve"> </w:t>
-      </w:r>
-      <w:r>
-        <w:rPr>
-          <w:i/>
-        </w:rPr>
-        <w:t>and IDA* with the two different heuristics.</w:t>
-      </w:r>
-    </w:p>
-    <w:p>
-      <w:pPr>
-        <w:pStyle w:val="ListParagraph"/>
-        <w:ind w:left="1440"/>
-        <w:rPr>
-          <w:b/>
-        </w:rPr>
-      </w:pPr>
-    </w:p>
-    <w:p>
-      <w:pPr>
-        <w:pStyle w:val="ListParagraph"/>
-        <w:ind w:left="1440"/>
-        <w:rPr>
-          <w:b/>
-        </w:rPr>
-      </w:pPr>
-    </w:p>
-    <w:p>
-      <w:pPr>
-        <w:pStyle w:val="ListParagraph"/>
-        <w:ind w:left="1440"/>
-        <w:rPr>
-          <w:b/>
-        </w:rPr>
-      </w:pPr>
-    </w:p>
-    <w:p>
-      <w:pPr>
-        <w:pStyle w:val="ListParagraph"/>
-        <w:ind w:left="1440"/>
-        <w:rPr>
-          <w:b/>
-        </w:rPr>
-      </w:pPr>
-    </w:p>
-    <w:p>
-      <w:pPr>
-        <w:pStyle w:val="ListParagraph"/>
-        <w:numPr>
-          <w:ilvl w:val="1"/>
-          <w:numId w:val="1"/>
-        </w:numPr>
-        <w:rPr>
-          <w:i/>
-        </w:rPr>
-      </w:pPr>
-      <w:r>
-        <w:rPr>
-          <w:i/>
-        </w:rPr>
-        <w:t>Explain the memory usage that you observed for the three iterative deepening algorithms (IDA* and ID)</w:t>
-      </w:r>
-      <w:r>
-        <w:rPr>
-          <w:i/>
-        </w:rPr>
-        <w:t xml:space="preserve"> </w:t>
-      </w:r>
-      <w:r>
-        <w:rPr>
-          <w:i/>
-        </w:rPr>
-        <w:t>versus the others (UCS and A*).</w:t>
-      </w:r>
-    </w:p>
-    <w:p>
-      <w:pPr>
-        <w:pStyle w:val="ListParagraph"/>
-        <w:ind w:left="1440"/>
-        <w:rPr>
-          <w:b/>
-        </w:rPr>
-      </w:pPr>
+    </w:p>
+    <w:p>
+      <w:pPr>
+        <w:spacing w:after="0" w:line="240" w:lineRule="auto"/>
+        <w:rPr>
+          <w:rFonts w:ascii="Times New Roman" w:eastAsia="Times New Roman" w:hAnsi="Times New Roman" w:cs="Times New Roman"/>
+          <w:sz w:val="24"/>
+          <w:szCs w:val="24"/>
+        </w:rPr>
+      </w:pPr>
+      <w:r>
+        <w:rPr>
+          <w:rFonts w:ascii="Arial" w:eastAsia="Times New Roman" w:hAnsi="Arial" w:cs="Arial"/>
+          <w:b/>
+          <w:bCs/>
+          <w:color w:val="000000"/>
+        </w:rPr>
+        <w:t xml:space="preserve"> ID and IDA* used extremely less memory than UCS and A*. The memory only increased by 2 every other run for ID. The memory increased significantly with each run for UCS</w:t>
+      </w:r>
+    </w:p>
+    <w:p>
       <w:bookmarkStart w:id="0" w:name="_GoBack"/>
-    </w:p>
-    <w:p>
-      <w:pPr>
-        <w:pStyle w:val="ListParagraph"/>
-        <w:ind w:left="1440"/>
-        <w:rPr>
-          <w:b/>
-        </w:rPr>
-      </w:pPr>
-    </w:p>
-    <w:p>
-      <w:pPr>
-        <w:pStyle w:val="ListParagraph"/>
-        <w:ind w:left="1440"/>
-        <w:rPr>
-          <w:b/>
-        </w:rPr>
-      </w:pPr>
-    </w:p>
-    <w:bookmarkEnd w:id="0"/>
-    <w:p>
-      <w:pPr>
-        <w:pStyle w:val="ListParagraph"/>
-        <w:ind w:left="1440"/>
-        <w:rPr>
-          <w:b/>
-        </w:rPr>
-      </w:pPr>
+      <w:bookmarkEnd w:id="0"/>
     </w:p>
     <w:sectPr>
       <w:headerReference w:type="default" r:id="rId7"/>
@@ -541,26 +956,16 @@
       <w:pStyle w:val="Header"/>
     </w:pPr>
     <w:r>
-      <w:t xml:space="preserve">Daniel W. </w:t>
+      <w:t>Daniel W. Anner</w:t>
     </w:r>
-    <w:proofErr w:type="spellStart"/>
-    <w:r>
-      <w:t>Anner</w:t>
-    </w:r>
-    <w:proofErr w:type="spellEnd"/>
   </w:p>
   <w:p>
     <w:pPr>
       <w:pStyle w:val="Header"/>
     </w:pPr>
     <w:r>
-      <w:t xml:space="preserve">Sam </w:t>
+      <w:t>Sam Isidoro</w:t>
     </w:r>
-    <w:proofErr w:type="spellStart"/>
-    <w:r>
-      <w:t>Isidoro</w:t>
-    </w:r>
-    <w:proofErr w:type="spellEnd"/>
   </w:p>
   <w:p>
     <w:pPr>
@@ -1150,6 +1555,27 @@
       <w:contextualSpacing/>
     </w:pPr>
   </w:style>
+  <w:style w:type="paragraph" w:styleId="NormalWeb">
+    <w:name w:val="Normal (Web)"/>
+    <w:basedOn w:val="Normal"/>
+    <w:uiPriority w:val="99"/>
+    <w:semiHidden/>
+    <w:unhideWhenUsed/>
+    <w:rsid w:val="00A773A8"/>
+    <w:pPr>
+      <w:spacing w:before="100" w:beforeAutospacing="1" w:after="100" w:afterAutospacing="1" w:line="240" w:lineRule="auto"/>
+    </w:pPr>
+    <w:rPr>
+      <w:rFonts w:ascii="Times New Roman" w:eastAsia="Times New Roman" w:hAnsi="Times New Roman" w:cs="Times New Roman"/>
+      <w:sz w:val="24"/>
+      <w:szCs w:val="24"/>
+    </w:rPr>
+  </w:style>
+  <w:style w:type="character" w:customStyle="1" w:styleId="apple-tab-span">
+    <w:name w:val="apple-tab-span"/>
+    <w:basedOn w:val="DefaultParagraphFont"/>
+    <w:rsid w:val="00A773A8"/>
+  </w:style>
 </w:styles>
 </file>
 

</xml_diff>